<commit_message>
Se subió el PDF
</commit_message>
<xml_diff>
--- a/Actividades/03/Actividad3.1.docx
+++ b/Actividades/03/Actividad3.1.docx
@@ -42,12 +42,12 @@
           <wp:inline distB="114300" distT="114300" distL="114300" distR="114300">
             <wp:extent cx="5731200" cy="1219200"/>
             <wp:effectExtent b="0" l="0" r="0" t="0"/>
-            <wp:docPr id="2" name="image1.png"/>
+            <wp:docPr id="2" name="image2.png"/>
             <a:graphic>
               <a:graphicData uri="http://schemas.openxmlformats.org/drawingml/2006/picture">
                 <pic:pic>
                   <pic:nvPicPr>
-                    <pic:cNvPr id="0" name="image1.png"/>
+                    <pic:cNvPr id="0" name="image2.png"/>
                     <pic:cNvPicPr preferRelativeResize="0"/>
                   </pic:nvPicPr>
                   <pic:blipFill>
@@ -1103,12 +1103,12 @@
           <wp:inline distB="114300" distT="114300" distL="114300" distR="114300">
             <wp:extent cx="5731200" cy="1943100"/>
             <wp:effectExtent b="0" l="0" r="0" t="0"/>
-            <wp:docPr id="1" name="image2.png"/>
+            <wp:docPr id="1" name="image1.png"/>
             <a:graphic>
               <a:graphicData uri="http://schemas.openxmlformats.org/drawingml/2006/picture">
                 <pic:pic>
                   <pic:nvPicPr>
-                    <pic:cNvPr id="0" name="image2.png"/>
+                    <pic:cNvPr id="0" name="image1.png"/>
                     <pic:cNvPicPr preferRelativeResize="0"/>
                   </pic:nvPicPr>
                   <pic:blipFill>
@@ -1322,6 +1322,74 @@
         <w:rPr>
           <w:rtl w:val="0"/>
         </w:rPr>
+      </w:r>
+    </w:p>
+    <w:p>
+      <w:pPr>
+        <w:spacing w:line="360" w:lineRule="auto"/>
+        <w:rPr>
+          <w:sz w:val="24"/>
+          <w:szCs w:val="24"/>
+        </w:rPr>
+      </w:pPr>
+      <w:r>
+        <w:rPr>
+          <w:rtl w:val="0"/>
+        </w:rPr>
+      </w:r>
+    </w:p>
+    <w:p>
+      <w:pPr>
+        <w:spacing w:line="360" w:lineRule="auto"/>
+        <w:rPr>
+          <w:sz w:val="24"/>
+          <w:szCs w:val="24"/>
+        </w:rPr>
+      </w:pPr>
+      <w:r>
+        <w:rPr>
+          <w:rtl w:val="0"/>
+        </w:rPr>
+      </w:r>
+    </w:p>
+    <w:p>
+      <w:pPr>
+        <w:spacing w:line="360" w:lineRule="auto"/>
+        <w:rPr>
+          <w:sz w:val="24"/>
+          <w:szCs w:val="24"/>
+        </w:rPr>
+      </w:pPr>
+      <w:r>
+        <w:rPr>
+          <w:rtl w:val="0"/>
+        </w:rPr>
+      </w:r>
+    </w:p>
+    <w:p>
+      <w:pPr>
+        <w:spacing w:line="360" w:lineRule="auto"/>
+        <w:rPr>
+          <w:sz w:val="24"/>
+          <w:szCs w:val="24"/>
+        </w:rPr>
+      </w:pPr>
+      <w:r>
+        <w:rPr>
+          <w:b w:val="1"/>
+          <w:sz w:val="24"/>
+          <w:szCs w:val="24"/>
+          <w:rtl w:val="0"/>
+        </w:rPr>
+        <w:t xml:space="preserve">NOTA:</w:t>
+      </w:r>
+      <w:r>
+        <w:rPr>
+          <w:sz w:val="24"/>
+          <w:szCs w:val="24"/>
+          <w:rtl w:val="0"/>
+        </w:rPr>
+        <w:t xml:space="preserve"> No se ven los lambda al subir el archivo a github. Para ver el archivo correcto ver el PDF</w:t>
       </w:r>
     </w:p>
     <w:sectPr>

</xml_diff>